<commit_message>
Updated table in the doxc document
</commit_message>
<xml_diff>
--- a/Stjepic_Perkovic_Senta_Skladišta_podataka.docx
+++ b/Stjepic_Perkovic_Senta_Skladišta_podataka.docx
@@ -185,10 +185,7 @@
       </w:pPr>
     </w:p>
     <w:p/>
-    <w:p>
-      <w:bookmarkStart w:id="0" w:name="_GoBack"/>
-      <w:bookmarkEnd w:id="0"/>
-    </w:p>
+    <w:p/>
     <w:p/>
     <w:p/>
     <w:p/>
@@ -299,6 +296,8 @@
         <w:lastRenderedPageBreak/>
         <w:t>Sadržaj</w:t>
       </w:r>
+      <w:bookmarkStart w:id="0" w:name="_GoBack"/>
+      <w:bookmarkEnd w:id="0"/>
     </w:p>
     <w:p/>
     <w:p>
@@ -311,7 +310,7 @@
           <w:rFonts w:asciiTheme="minorHAnsi" w:eastAsiaTheme="minorEastAsia" w:hAnsiTheme="minorHAnsi" w:cstheme="minorBidi"/>
           <w:noProof/>
           <w:sz w:val="22"/>
-          <w:lang w:val="en-US"/>
+          <w:lang w:eastAsia="hr-HR"/>
         </w:rPr>
       </w:pPr>
       <w:r>
@@ -335,7 +334,7 @@
         </w:rPr>
         <w:fldChar w:fldCharType="separate"/>
       </w:r>
-      <w:hyperlink w:anchor="_Toc518297693" w:history="1">
+      <w:hyperlink w:anchor="_Toc518635379" w:history="1">
         <w:r>
           <w:rPr>
             <w:rStyle w:val="Hyperlink"/>
@@ -362,7 +361,7 @@
             <w:noProof/>
             <w:webHidden/>
           </w:rPr>
-          <w:instrText xml:space="preserve"> PAGEREF _Toc518297693 \h </w:instrText>
+          <w:instrText xml:space="preserve"> PAGEREF _Toc518635379 \h </w:instrText>
         </w:r>
         <w:r>
           <w:rPr>
@@ -382,7 +381,7 @@
             <w:noProof/>
             <w:webHidden/>
           </w:rPr>
-          <w:t>4</w:t>
+          <w:t>2</w:t>
         </w:r>
         <w:r>
           <w:rPr>
@@ -404,10 +403,10 @@
           <w:rFonts w:asciiTheme="minorHAnsi" w:eastAsiaTheme="minorEastAsia" w:hAnsiTheme="minorHAnsi" w:cstheme="minorBidi"/>
           <w:noProof/>
           <w:sz w:val="22"/>
-          <w:lang w:val="en-US"/>
-        </w:rPr>
-      </w:pPr>
-      <w:hyperlink w:anchor="_Toc518297694" w:history="1">
+          <w:lang w:eastAsia="hr-HR"/>
+        </w:rPr>
+      </w:pPr>
+      <w:hyperlink w:anchor="_Toc518635380" w:history="1">
         <w:r>
           <w:rPr>
             <w:rStyle w:val="Hyperlink"/>
@@ -420,7 +419,7 @@
             <w:rFonts w:asciiTheme="minorHAnsi" w:eastAsiaTheme="minorEastAsia" w:hAnsiTheme="minorHAnsi" w:cstheme="minorBidi"/>
             <w:noProof/>
             <w:sz w:val="22"/>
-            <w:lang w:val="en-US"/>
+            <w:lang w:eastAsia="hr-HR"/>
           </w:rPr>
           <w:tab/>
         </w:r>
@@ -450,7 +449,7 @@
             <w:noProof/>
             <w:webHidden/>
           </w:rPr>
-          <w:instrText xml:space="preserve"> PAGEREF _Toc518297694 \h </w:instrText>
+          <w:instrText xml:space="preserve"> PAGEREF _Toc518635380 \h </w:instrText>
         </w:r>
         <w:r>
           <w:rPr>
@@ -470,7 +469,7 @@
             <w:noProof/>
             <w:webHidden/>
           </w:rPr>
-          <w:t>5</w:t>
+          <w:t>3</w:t>
         </w:r>
         <w:r>
           <w:rPr>
@@ -492,10 +491,10 @@
           <w:rFonts w:asciiTheme="minorHAnsi" w:eastAsiaTheme="minorEastAsia" w:hAnsiTheme="minorHAnsi" w:cstheme="minorBidi"/>
           <w:noProof/>
           <w:sz w:val="22"/>
-          <w:lang w:val="en-US"/>
-        </w:rPr>
-      </w:pPr>
-      <w:hyperlink w:anchor="_Toc518297695" w:history="1">
+          <w:lang w:eastAsia="hr-HR"/>
+        </w:rPr>
+      </w:pPr>
+      <w:hyperlink w:anchor="_Toc518635381" w:history="1">
         <w:r>
           <w:rPr>
             <w:rStyle w:val="Hyperlink"/>
@@ -508,7 +507,7 @@
             <w:rFonts w:asciiTheme="minorHAnsi" w:eastAsiaTheme="minorEastAsia" w:hAnsiTheme="minorHAnsi" w:cstheme="minorBidi"/>
             <w:noProof/>
             <w:sz w:val="22"/>
-            <w:lang w:val="en-US"/>
+            <w:lang w:eastAsia="hr-HR"/>
           </w:rPr>
           <w:tab/>
         </w:r>
@@ -538,7 +537,7 @@
             <w:noProof/>
             <w:webHidden/>
           </w:rPr>
-          <w:instrText xml:space="preserve"> PAGEREF _Toc518297695 \h </w:instrText>
+          <w:instrText xml:space="preserve"> PAGEREF _Toc518635381 \h </w:instrText>
         </w:r>
         <w:r>
           <w:rPr>
@@ -558,7 +557,7 @@
             <w:noProof/>
             <w:webHidden/>
           </w:rPr>
-          <w:t>6</w:t>
+          <w:t>4</w:t>
         </w:r>
         <w:r>
           <w:rPr>
@@ -580,10 +579,10 @@
           <w:rFonts w:asciiTheme="minorHAnsi" w:eastAsiaTheme="minorEastAsia" w:hAnsiTheme="minorHAnsi" w:cstheme="minorBidi"/>
           <w:noProof/>
           <w:sz w:val="22"/>
-          <w:lang w:val="en-US"/>
-        </w:rPr>
-      </w:pPr>
-      <w:hyperlink w:anchor="_Toc518297696" w:history="1">
+          <w:lang w:eastAsia="hr-HR"/>
+        </w:rPr>
+      </w:pPr>
+      <w:hyperlink w:anchor="_Toc518635382" w:history="1">
         <w:r>
           <w:rPr>
             <w:rStyle w:val="Hyperlink"/>
@@ -596,7 +595,7 @@
             <w:rFonts w:asciiTheme="minorHAnsi" w:eastAsiaTheme="minorEastAsia" w:hAnsiTheme="minorHAnsi" w:cstheme="minorBidi"/>
             <w:noProof/>
             <w:sz w:val="22"/>
-            <w:lang w:val="en-US"/>
+            <w:lang w:eastAsia="hr-HR"/>
           </w:rPr>
           <w:tab/>
         </w:r>
@@ -626,7 +625,7 @@
             <w:noProof/>
             <w:webHidden/>
           </w:rPr>
-          <w:instrText xml:space="preserve"> PAGEREF _Toc518297696 \h </w:instrText>
+          <w:instrText xml:space="preserve"> PAGEREF _Toc518635382 \h </w:instrText>
         </w:r>
         <w:r>
           <w:rPr>
@@ -646,7 +645,7 @@
             <w:noProof/>
             <w:webHidden/>
           </w:rPr>
-          <w:t>6</w:t>
+          <w:t>4</w:t>
         </w:r>
         <w:r>
           <w:rPr>
@@ -668,10 +667,10 @@
           <w:rFonts w:asciiTheme="minorHAnsi" w:eastAsiaTheme="minorEastAsia" w:hAnsiTheme="minorHAnsi" w:cstheme="minorBidi"/>
           <w:noProof/>
           <w:sz w:val="22"/>
-          <w:lang w:val="en-US"/>
-        </w:rPr>
-      </w:pPr>
-      <w:hyperlink w:anchor="_Toc518297697" w:history="1">
+          <w:lang w:eastAsia="hr-HR"/>
+        </w:rPr>
+      </w:pPr>
+      <w:hyperlink w:anchor="_Toc518635383" w:history="1">
         <w:r>
           <w:rPr>
             <w:rStyle w:val="Hyperlink"/>
@@ -684,7 +683,7 @@
             <w:rFonts w:asciiTheme="minorHAnsi" w:eastAsiaTheme="minorEastAsia" w:hAnsiTheme="minorHAnsi" w:cstheme="minorBidi"/>
             <w:noProof/>
             <w:sz w:val="22"/>
-            <w:lang w:val="en-US"/>
+            <w:lang w:eastAsia="hr-HR"/>
           </w:rPr>
           <w:tab/>
         </w:r>
@@ -714,7 +713,7 @@
             <w:noProof/>
             <w:webHidden/>
           </w:rPr>
-          <w:instrText xml:space="preserve"> PAGEREF _Toc518297697 \h </w:instrText>
+          <w:instrText xml:space="preserve"> PAGEREF _Toc518635383 \h </w:instrText>
         </w:r>
         <w:r>
           <w:rPr>
@@ -734,7 +733,7 @@
             <w:noProof/>
             <w:webHidden/>
           </w:rPr>
-          <w:t>7</w:t>
+          <w:t>5</w:t>
         </w:r>
         <w:r>
           <w:rPr>
@@ -756,10 +755,10 @@
           <w:rFonts w:asciiTheme="minorHAnsi" w:eastAsiaTheme="minorEastAsia" w:hAnsiTheme="minorHAnsi" w:cstheme="minorBidi"/>
           <w:noProof/>
           <w:sz w:val="22"/>
-          <w:lang w:val="en-US"/>
-        </w:rPr>
-      </w:pPr>
-      <w:hyperlink w:anchor="_Toc518297698" w:history="1">
+          <w:lang w:eastAsia="hr-HR"/>
+        </w:rPr>
+      </w:pPr>
+      <w:hyperlink w:anchor="_Toc518635384" w:history="1">
         <w:r>
           <w:rPr>
             <w:rStyle w:val="Hyperlink"/>
@@ -772,7 +771,7 @@
             <w:rFonts w:asciiTheme="minorHAnsi" w:eastAsiaTheme="minorEastAsia" w:hAnsiTheme="minorHAnsi" w:cstheme="minorBidi"/>
             <w:noProof/>
             <w:sz w:val="22"/>
-            <w:lang w:val="en-US"/>
+            <w:lang w:eastAsia="hr-HR"/>
           </w:rPr>
           <w:tab/>
         </w:r>
@@ -802,7 +801,7 @@
             <w:noProof/>
             <w:webHidden/>
           </w:rPr>
-          <w:instrText xml:space="preserve"> PAGEREF _Toc518297698 \h </w:instrText>
+          <w:instrText xml:space="preserve"> PAGEREF _Toc518635384 \h </w:instrText>
         </w:r>
         <w:r>
           <w:rPr>
@@ -822,7 +821,7 @@
             <w:noProof/>
             <w:webHidden/>
           </w:rPr>
-          <w:t>7</w:t>
+          <w:t>5</w:t>
         </w:r>
         <w:r>
           <w:rPr>
@@ -844,10 +843,10 @@
           <w:rFonts w:asciiTheme="minorHAnsi" w:eastAsiaTheme="minorEastAsia" w:hAnsiTheme="minorHAnsi" w:cstheme="minorBidi"/>
           <w:noProof/>
           <w:sz w:val="22"/>
-          <w:lang w:val="en-US"/>
-        </w:rPr>
-      </w:pPr>
-      <w:hyperlink w:anchor="_Toc518297699" w:history="1">
+          <w:lang w:eastAsia="hr-HR"/>
+        </w:rPr>
+      </w:pPr>
+      <w:hyperlink w:anchor="_Toc518635385" w:history="1">
         <w:r>
           <w:rPr>
             <w:rStyle w:val="Hyperlink"/>
@@ -860,7 +859,7 @@
             <w:rFonts w:asciiTheme="minorHAnsi" w:eastAsiaTheme="minorEastAsia" w:hAnsiTheme="minorHAnsi" w:cstheme="minorBidi"/>
             <w:noProof/>
             <w:sz w:val="22"/>
-            <w:lang w:val="en-US"/>
+            <w:lang w:eastAsia="hr-HR"/>
           </w:rPr>
           <w:tab/>
         </w:r>
@@ -890,7 +889,7 @@
             <w:noProof/>
             <w:webHidden/>
           </w:rPr>
-          <w:instrText xml:space="preserve"> PAGEREF _Toc518297699 \h </w:instrText>
+          <w:instrText xml:space="preserve"> PAGEREF _Toc518635385 \h </w:instrText>
         </w:r>
         <w:r>
           <w:rPr>
@@ -910,7 +909,7 @@
             <w:noProof/>
             <w:webHidden/>
           </w:rPr>
-          <w:t>8</w:t>
+          <w:t>6</w:t>
         </w:r>
         <w:r>
           <w:rPr>
@@ -932,10 +931,10 @@
           <w:rFonts w:asciiTheme="minorHAnsi" w:eastAsiaTheme="minorEastAsia" w:hAnsiTheme="minorHAnsi" w:cstheme="minorBidi"/>
           <w:noProof/>
           <w:sz w:val="22"/>
-          <w:lang w:val="en-US"/>
-        </w:rPr>
-      </w:pPr>
-      <w:hyperlink w:anchor="_Toc518297700" w:history="1">
+          <w:lang w:eastAsia="hr-HR"/>
+        </w:rPr>
+      </w:pPr>
+      <w:hyperlink w:anchor="_Toc518635386" w:history="1">
         <w:r>
           <w:rPr>
             <w:rStyle w:val="Hyperlink"/>
@@ -948,7 +947,7 @@
             <w:rFonts w:asciiTheme="minorHAnsi" w:eastAsiaTheme="minorEastAsia" w:hAnsiTheme="minorHAnsi" w:cstheme="minorBidi"/>
             <w:noProof/>
             <w:sz w:val="22"/>
-            <w:lang w:val="en-US"/>
+            <w:lang w:eastAsia="hr-HR"/>
           </w:rPr>
           <w:tab/>
         </w:r>
@@ -978,7 +977,7 @@
             <w:noProof/>
             <w:webHidden/>
           </w:rPr>
-          <w:instrText xml:space="preserve"> PAGEREF _Toc518297700 \h </w:instrText>
+          <w:instrText xml:space="preserve"> PAGEREF _Toc518635386 \h </w:instrText>
         </w:r>
         <w:r>
           <w:rPr>
@@ -998,7 +997,7 @@
             <w:noProof/>
             <w:webHidden/>
           </w:rPr>
-          <w:t>8</w:t>
+          <w:t>6</w:t>
         </w:r>
         <w:r>
           <w:rPr>
@@ -1020,10 +1019,10 @@
           <w:rFonts w:asciiTheme="minorHAnsi" w:eastAsiaTheme="minorEastAsia" w:hAnsiTheme="minorHAnsi" w:cstheme="minorBidi"/>
           <w:noProof/>
           <w:sz w:val="22"/>
-          <w:lang w:val="en-US"/>
-        </w:rPr>
-      </w:pPr>
-      <w:hyperlink w:anchor="_Toc518297701" w:history="1">
+          <w:lang w:eastAsia="hr-HR"/>
+        </w:rPr>
+      </w:pPr>
+      <w:hyperlink w:anchor="_Toc518635387" w:history="1">
         <w:r>
           <w:rPr>
             <w:rStyle w:val="Hyperlink"/>
@@ -1036,7 +1035,7 @@
             <w:rFonts w:asciiTheme="minorHAnsi" w:eastAsiaTheme="minorEastAsia" w:hAnsiTheme="minorHAnsi" w:cstheme="minorBidi"/>
             <w:noProof/>
             <w:sz w:val="22"/>
-            <w:lang w:val="en-US"/>
+            <w:lang w:eastAsia="hr-HR"/>
           </w:rPr>
           <w:tab/>
         </w:r>
@@ -1066,7 +1065,7 @@
             <w:noProof/>
             <w:webHidden/>
           </w:rPr>
-          <w:instrText xml:space="preserve"> PAGEREF _Toc518297701 \h </w:instrText>
+          <w:instrText xml:space="preserve"> PAGEREF _Toc518635387 \h </w:instrText>
         </w:r>
         <w:r>
           <w:rPr>
@@ -1086,7 +1085,7 @@
             <w:noProof/>
             <w:webHidden/>
           </w:rPr>
-          <w:t>9</w:t>
+          <w:t>7</w:t>
         </w:r>
         <w:r>
           <w:rPr>
@@ -1108,10 +1107,10 @@
           <w:rFonts w:asciiTheme="minorHAnsi" w:eastAsiaTheme="minorEastAsia" w:hAnsiTheme="minorHAnsi" w:cstheme="minorBidi"/>
           <w:noProof/>
           <w:sz w:val="22"/>
-          <w:lang w:val="en-US"/>
-        </w:rPr>
-      </w:pPr>
-      <w:hyperlink w:anchor="_Toc518297702" w:history="1">
+          <w:lang w:eastAsia="hr-HR"/>
+        </w:rPr>
+      </w:pPr>
+      <w:hyperlink w:anchor="_Toc518635388" w:history="1">
         <w:r>
           <w:rPr>
             <w:rStyle w:val="Hyperlink"/>
@@ -1124,7 +1123,7 @@
             <w:rFonts w:asciiTheme="minorHAnsi" w:eastAsiaTheme="minorEastAsia" w:hAnsiTheme="minorHAnsi" w:cstheme="minorBidi"/>
             <w:noProof/>
             <w:sz w:val="22"/>
-            <w:lang w:val="en-US"/>
+            <w:lang w:eastAsia="hr-HR"/>
           </w:rPr>
           <w:tab/>
         </w:r>
@@ -1154,7 +1153,7 @@
             <w:noProof/>
             <w:webHidden/>
           </w:rPr>
-          <w:instrText xml:space="preserve"> PAGEREF _Toc518297702 \h </w:instrText>
+          <w:instrText xml:space="preserve"> PAGEREF _Toc518635388 \h </w:instrText>
         </w:r>
         <w:r>
           <w:rPr>
@@ -1174,7 +1173,7 @@
             <w:noProof/>
             <w:webHidden/>
           </w:rPr>
-          <w:t>9</w:t>
+          <w:t>7</w:t>
         </w:r>
         <w:r>
           <w:rPr>
@@ -1196,10 +1195,10 @@
           <w:rFonts w:asciiTheme="minorHAnsi" w:eastAsiaTheme="minorEastAsia" w:hAnsiTheme="minorHAnsi" w:cstheme="minorBidi"/>
           <w:noProof/>
           <w:sz w:val="22"/>
-          <w:lang w:val="en-US"/>
-        </w:rPr>
-      </w:pPr>
-      <w:hyperlink w:anchor="_Toc518297703" w:history="1">
+          <w:lang w:eastAsia="hr-HR"/>
+        </w:rPr>
+      </w:pPr>
+      <w:hyperlink w:anchor="_Toc518635389" w:history="1">
         <w:r>
           <w:rPr>
             <w:rStyle w:val="Hyperlink"/>
@@ -1212,7 +1211,7 @@
             <w:rFonts w:asciiTheme="minorHAnsi" w:eastAsiaTheme="minorEastAsia" w:hAnsiTheme="minorHAnsi" w:cstheme="minorBidi"/>
             <w:noProof/>
             <w:sz w:val="22"/>
-            <w:lang w:val="en-US"/>
+            <w:lang w:eastAsia="hr-HR"/>
           </w:rPr>
           <w:tab/>
         </w:r>
@@ -1242,7 +1241,7 @@
             <w:noProof/>
             <w:webHidden/>
           </w:rPr>
-          <w:instrText xml:space="preserve"> PAGEREF _Toc518297703 \h </w:instrText>
+          <w:instrText xml:space="preserve"> PAGEREF _Toc518635389 \h </w:instrText>
         </w:r>
         <w:r>
           <w:rPr>
@@ -1262,7 +1261,7 @@
             <w:noProof/>
             <w:webHidden/>
           </w:rPr>
-          <w:t>10</w:t>
+          <w:t>8</w:t>
         </w:r>
         <w:r>
           <w:rPr>
@@ -1284,10 +1283,10 @@
           <w:rFonts w:asciiTheme="minorHAnsi" w:eastAsiaTheme="minorEastAsia" w:hAnsiTheme="minorHAnsi" w:cstheme="minorBidi"/>
           <w:noProof/>
           <w:sz w:val="22"/>
-          <w:lang w:val="en-US"/>
-        </w:rPr>
-      </w:pPr>
-      <w:hyperlink w:anchor="_Toc518297704" w:history="1">
+          <w:lang w:eastAsia="hr-HR"/>
+        </w:rPr>
+      </w:pPr>
+      <w:hyperlink w:anchor="_Toc518635390" w:history="1">
         <w:r>
           <w:rPr>
             <w:rStyle w:val="Hyperlink"/>
@@ -1300,7 +1299,7 @@
             <w:rFonts w:asciiTheme="minorHAnsi" w:eastAsiaTheme="minorEastAsia" w:hAnsiTheme="minorHAnsi" w:cstheme="minorBidi"/>
             <w:noProof/>
             <w:sz w:val="22"/>
-            <w:lang w:val="en-US"/>
+            <w:lang w:eastAsia="hr-HR"/>
           </w:rPr>
           <w:tab/>
         </w:r>
@@ -1330,7 +1329,7 @@
             <w:noProof/>
             <w:webHidden/>
           </w:rPr>
-          <w:instrText xml:space="preserve"> PAGEREF _Toc518297704 \h </w:instrText>
+          <w:instrText xml:space="preserve"> PAGEREF _Toc518635390 \h </w:instrText>
         </w:r>
         <w:r>
           <w:rPr>
@@ -1350,7 +1349,7 @@
             <w:noProof/>
             <w:webHidden/>
           </w:rPr>
-          <w:t>11</w:t>
+          <w:t>9</w:t>
         </w:r>
         <w:r>
           <w:rPr>
@@ -1372,10 +1371,10 @@
           <w:rFonts w:asciiTheme="minorHAnsi" w:eastAsiaTheme="minorEastAsia" w:hAnsiTheme="minorHAnsi" w:cstheme="minorBidi"/>
           <w:noProof/>
           <w:sz w:val="22"/>
-          <w:lang w:val="en-US"/>
-        </w:rPr>
-      </w:pPr>
-      <w:hyperlink w:anchor="_Toc518297705" w:history="1">
+          <w:lang w:eastAsia="hr-HR"/>
+        </w:rPr>
+      </w:pPr>
+      <w:hyperlink w:anchor="_Toc518635391" w:history="1">
         <w:r>
           <w:rPr>
             <w:rStyle w:val="Hyperlink"/>
@@ -1388,7 +1387,7 @@
             <w:rFonts w:asciiTheme="minorHAnsi" w:eastAsiaTheme="minorEastAsia" w:hAnsiTheme="minorHAnsi" w:cstheme="minorBidi"/>
             <w:noProof/>
             <w:sz w:val="22"/>
-            <w:lang w:val="en-US"/>
+            <w:lang w:eastAsia="hr-HR"/>
           </w:rPr>
           <w:tab/>
         </w:r>
@@ -1418,7 +1417,7 @@
             <w:noProof/>
             <w:webHidden/>
           </w:rPr>
-          <w:instrText xml:space="preserve"> PAGEREF _Toc518297705 \h </w:instrText>
+          <w:instrText xml:space="preserve"> PAGEREF _Toc518635391 \h </w:instrText>
         </w:r>
         <w:r>
           <w:rPr>
@@ -1438,7 +1437,7 @@
             <w:noProof/>
             <w:webHidden/>
           </w:rPr>
-          <w:t>11</w:t>
+          <w:t>9</w:t>
         </w:r>
         <w:r>
           <w:rPr>
@@ -1460,10 +1459,10 @@
           <w:rFonts w:asciiTheme="minorHAnsi" w:eastAsiaTheme="minorEastAsia" w:hAnsiTheme="minorHAnsi" w:cstheme="minorBidi"/>
           <w:noProof/>
           <w:sz w:val="22"/>
-          <w:lang w:val="en-US"/>
-        </w:rPr>
-      </w:pPr>
-      <w:hyperlink w:anchor="_Toc518297706" w:history="1">
+          <w:lang w:eastAsia="hr-HR"/>
+        </w:rPr>
+      </w:pPr>
+      <w:hyperlink w:anchor="_Toc518635392" w:history="1">
         <w:r>
           <w:rPr>
             <w:rStyle w:val="Hyperlink"/>
@@ -1476,7 +1475,7 @@
             <w:rFonts w:asciiTheme="minorHAnsi" w:eastAsiaTheme="minorEastAsia" w:hAnsiTheme="minorHAnsi" w:cstheme="minorBidi"/>
             <w:noProof/>
             <w:sz w:val="22"/>
-            <w:lang w:val="en-US"/>
+            <w:lang w:eastAsia="hr-HR"/>
           </w:rPr>
           <w:tab/>
         </w:r>
@@ -1506,7 +1505,7 @@
             <w:noProof/>
             <w:webHidden/>
           </w:rPr>
-          <w:instrText xml:space="preserve"> PAGEREF _Toc518297706 \h </w:instrText>
+          <w:instrText xml:space="preserve"> PAGEREF _Toc518635392 \h </w:instrText>
         </w:r>
         <w:r>
           <w:rPr>
@@ -1526,7 +1525,7 @@
             <w:noProof/>
             <w:webHidden/>
           </w:rPr>
-          <w:t>11</w:t>
+          <w:t>9</w:t>
         </w:r>
         <w:r>
           <w:rPr>
@@ -1548,10 +1547,10 @@
           <w:rFonts w:asciiTheme="minorHAnsi" w:eastAsiaTheme="minorEastAsia" w:hAnsiTheme="minorHAnsi" w:cstheme="minorBidi"/>
           <w:noProof/>
           <w:sz w:val="22"/>
-          <w:lang w:val="en-US"/>
-        </w:rPr>
-      </w:pPr>
-      <w:hyperlink w:anchor="_Toc518297707" w:history="1">
+          <w:lang w:eastAsia="hr-HR"/>
+        </w:rPr>
+      </w:pPr>
+      <w:hyperlink w:anchor="_Toc518635393" w:history="1">
         <w:r>
           <w:rPr>
             <w:rStyle w:val="Hyperlink"/>
@@ -1564,7 +1563,7 @@
             <w:rFonts w:asciiTheme="minorHAnsi" w:eastAsiaTheme="minorEastAsia" w:hAnsiTheme="minorHAnsi" w:cstheme="minorBidi"/>
             <w:noProof/>
             <w:sz w:val="22"/>
-            <w:lang w:val="en-US"/>
+            <w:lang w:eastAsia="hr-HR"/>
           </w:rPr>
           <w:tab/>
         </w:r>
@@ -1594,7 +1593,7 @@
             <w:noProof/>
             <w:webHidden/>
           </w:rPr>
-          <w:instrText xml:space="preserve"> PAGEREF _Toc518297707 \h </w:instrText>
+          <w:instrText xml:space="preserve"> PAGEREF _Toc518635393 \h </w:instrText>
         </w:r>
         <w:r>
           <w:rPr>
@@ -1614,7 +1613,7 @@
             <w:noProof/>
             <w:webHidden/>
           </w:rPr>
-          <w:t>12</w:t>
+          <w:t>10</w:t>
         </w:r>
         <w:r>
           <w:rPr>
@@ -1636,10 +1635,10 @@
           <w:rFonts w:asciiTheme="minorHAnsi" w:eastAsiaTheme="minorEastAsia" w:hAnsiTheme="minorHAnsi" w:cstheme="minorBidi"/>
           <w:noProof/>
           <w:sz w:val="22"/>
-          <w:lang w:val="en-US"/>
-        </w:rPr>
-      </w:pPr>
-      <w:hyperlink w:anchor="_Toc518297708" w:history="1">
+          <w:lang w:eastAsia="hr-HR"/>
+        </w:rPr>
+      </w:pPr>
+      <w:hyperlink w:anchor="_Toc518635394" w:history="1">
         <w:r>
           <w:rPr>
             <w:rStyle w:val="Hyperlink"/>
@@ -1652,7 +1651,7 @@
             <w:rFonts w:asciiTheme="minorHAnsi" w:eastAsiaTheme="minorEastAsia" w:hAnsiTheme="minorHAnsi" w:cstheme="minorBidi"/>
             <w:noProof/>
             <w:sz w:val="22"/>
-            <w:lang w:val="en-US"/>
+            <w:lang w:eastAsia="hr-HR"/>
           </w:rPr>
           <w:tab/>
         </w:r>
@@ -1682,7 +1681,7 @@
             <w:noProof/>
             <w:webHidden/>
           </w:rPr>
-          <w:instrText xml:space="preserve"> PAGEREF _Toc518297708 \h </w:instrText>
+          <w:instrText xml:space="preserve"> PAGEREF _Toc518635394 \h </w:instrText>
         </w:r>
         <w:r>
           <w:rPr>
@@ -1702,7 +1701,7 @@
             <w:noProof/>
             <w:webHidden/>
           </w:rPr>
-          <w:t>13</w:t>
+          <w:t>11</w:t>
         </w:r>
         <w:r>
           <w:rPr>
@@ -1724,10 +1723,10 @@
           <w:rFonts w:asciiTheme="minorHAnsi" w:eastAsiaTheme="minorEastAsia" w:hAnsiTheme="minorHAnsi" w:cstheme="minorBidi"/>
           <w:noProof/>
           <w:sz w:val="22"/>
-          <w:lang w:val="en-US"/>
-        </w:rPr>
-      </w:pPr>
-      <w:hyperlink w:anchor="_Toc518297709" w:history="1">
+          <w:lang w:eastAsia="hr-HR"/>
+        </w:rPr>
+      </w:pPr>
+      <w:hyperlink w:anchor="_Toc518635395" w:history="1">
         <w:r>
           <w:rPr>
             <w:rStyle w:val="Hyperlink"/>
@@ -1740,7 +1739,7 @@
             <w:rFonts w:asciiTheme="minorHAnsi" w:eastAsiaTheme="minorEastAsia" w:hAnsiTheme="minorHAnsi" w:cstheme="minorBidi"/>
             <w:noProof/>
             <w:sz w:val="22"/>
-            <w:lang w:val="en-US"/>
+            <w:lang w:eastAsia="hr-HR"/>
           </w:rPr>
           <w:tab/>
         </w:r>
@@ -1770,7 +1769,7 @@
             <w:noProof/>
             <w:webHidden/>
           </w:rPr>
-          <w:instrText xml:space="preserve"> PAGEREF _Toc518297709 \h </w:instrText>
+          <w:instrText xml:space="preserve"> PAGEREF _Toc518635395 \h </w:instrText>
         </w:r>
         <w:r>
           <w:rPr>
@@ -1790,7 +1789,7 @@
             <w:noProof/>
             <w:webHidden/>
           </w:rPr>
-          <w:t>13</w:t>
+          <w:t>11</w:t>
         </w:r>
         <w:r>
           <w:rPr>
@@ -1812,10 +1811,10 @@
           <w:rFonts w:asciiTheme="minorHAnsi" w:eastAsiaTheme="minorEastAsia" w:hAnsiTheme="minorHAnsi" w:cstheme="minorBidi"/>
           <w:noProof/>
           <w:sz w:val="22"/>
-          <w:lang w:val="en-US"/>
-        </w:rPr>
-      </w:pPr>
-      <w:hyperlink w:anchor="_Toc518297710" w:history="1">
+          <w:lang w:eastAsia="hr-HR"/>
+        </w:rPr>
+      </w:pPr>
+      <w:hyperlink w:anchor="_Toc518635396" w:history="1">
         <w:r>
           <w:rPr>
             <w:rStyle w:val="Hyperlink"/>
@@ -1828,7 +1827,7 @@
             <w:rFonts w:asciiTheme="minorHAnsi" w:eastAsiaTheme="minorEastAsia" w:hAnsiTheme="minorHAnsi" w:cstheme="minorBidi"/>
             <w:noProof/>
             <w:sz w:val="22"/>
-            <w:lang w:val="en-US"/>
+            <w:lang w:eastAsia="hr-HR"/>
           </w:rPr>
           <w:tab/>
         </w:r>
@@ -1858,7 +1857,7 @@
             <w:noProof/>
             <w:webHidden/>
           </w:rPr>
-          <w:instrText xml:space="preserve"> PAGEREF _Toc518297710 \h </w:instrText>
+          <w:instrText xml:space="preserve"> PAGEREF _Toc518635396 \h </w:instrText>
         </w:r>
         <w:r>
           <w:rPr>
@@ -1878,7 +1877,7 @@
             <w:noProof/>
             <w:webHidden/>
           </w:rPr>
-          <w:t>13</w:t>
+          <w:t>11</w:t>
         </w:r>
         <w:r>
           <w:rPr>
@@ -1900,10 +1899,10 @@
           <w:rFonts w:asciiTheme="minorHAnsi" w:eastAsiaTheme="minorEastAsia" w:hAnsiTheme="minorHAnsi" w:cstheme="minorBidi"/>
           <w:noProof/>
           <w:sz w:val="22"/>
-          <w:lang w:val="en-US"/>
-        </w:rPr>
-      </w:pPr>
-      <w:hyperlink w:anchor="_Toc518297711" w:history="1">
+          <w:lang w:eastAsia="hr-HR"/>
+        </w:rPr>
+      </w:pPr>
+      <w:hyperlink w:anchor="_Toc518635397" w:history="1">
         <w:r>
           <w:rPr>
             <w:rStyle w:val="Hyperlink"/>
@@ -1916,7 +1915,7 @@
             <w:rFonts w:asciiTheme="minorHAnsi" w:eastAsiaTheme="minorEastAsia" w:hAnsiTheme="minorHAnsi" w:cstheme="minorBidi"/>
             <w:noProof/>
             <w:sz w:val="22"/>
-            <w:lang w:val="en-US"/>
+            <w:lang w:eastAsia="hr-HR"/>
           </w:rPr>
           <w:tab/>
         </w:r>
@@ -1946,7 +1945,7 @@
             <w:noProof/>
             <w:webHidden/>
           </w:rPr>
-          <w:instrText xml:space="preserve"> PAGEREF _Toc518297711 \h </w:instrText>
+          <w:instrText xml:space="preserve"> PAGEREF _Toc518635397 \h </w:instrText>
         </w:r>
         <w:r>
           <w:rPr>
@@ -1966,7 +1965,7 @@
             <w:noProof/>
             <w:webHidden/>
           </w:rPr>
-          <w:t>15</w:t>
+          <w:t>13</w:t>
         </w:r>
         <w:r>
           <w:rPr>
@@ -1988,10 +1987,10 @@
           <w:rFonts w:asciiTheme="minorHAnsi" w:eastAsiaTheme="minorEastAsia" w:hAnsiTheme="minorHAnsi" w:cstheme="minorBidi"/>
           <w:noProof/>
           <w:sz w:val="22"/>
-          <w:lang w:val="en-US"/>
-        </w:rPr>
-      </w:pPr>
-      <w:hyperlink w:anchor="_Toc518297712" w:history="1">
+          <w:lang w:eastAsia="hr-HR"/>
+        </w:rPr>
+      </w:pPr>
+      <w:hyperlink w:anchor="_Toc518635398" w:history="1">
         <w:r>
           <w:rPr>
             <w:rStyle w:val="Hyperlink"/>
@@ -2004,7 +2003,7 @@
             <w:rFonts w:asciiTheme="minorHAnsi" w:eastAsiaTheme="minorEastAsia" w:hAnsiTheme="minorHAnsi" w:cstheme="minorBidi"/>
             <w:noProof/>
             <w:sz w:val="22"/>
-            <w:lang w:val="en-US"/>
+            <w:lang w:eastAsia="hr-HR"/>
           </w:rPr>
           <w:tab/>
         </w:r>
@@ -2034,7 +2033,7 @@
             <w:noProof/>
             <w:webHidden/>
           </w:rPr>
-          <w:instrText xml:space="preserve"> PAGEREF _Toc518297712 \h </w:instrText>
+          <w:instrText xml:space="preserve"> PAGEREF _Toc518635398 \h </w:instrText>
         </w:r>
         <w:r>
           <w:rPr>
@@ -2054,7 +2053,7 @@
             <w:noProof/>
             <w:webHidden/>
           </w:rPr>
-          <w:t>15</w:t>
+          <w:t>13</w:t>
         </w:r>
         <w:r>
           <w:rPr>
@@ -2076,10 +2075,10 @@
           <w:rFonts w:asciiTheme="minorHAnsi" w:eastAsiaTheme="minorEastAsia" w:hAnsiTheme="minorHAnsi" w:cstheme="minorBidi"/>
           <w:noProof/>
           <w:sz w:val="22"/>
-          <w:lang w:val="en-US"/>
-        </w:rPr>
-      </w:pPr>
-      <w:hyperlink w:anchor="_Toc518297713" w:history="1">
+          <w:lang w:eastAsia="hr-HR"/>
+        </w:rPr>
+      </w:pPr>
+      <w:hyperlink w:anchor="_Toc518635399" w:history="1">
         <w:r>
           <w:rPr>
             <w:rStyle w:val="Hyperlink"/>
@@ -2092,7 +2091,7 @@
             <w:rFonts w:asciiTheme="minorHAnsi" w:eastAsiaTheme="minorEastAsia" w:hAnsiTheme="minorHAnsi" w:cstheme="minorBidi"/>
             <w:noProof/>
             <w:sz w:val="22"/>
-            <w:lang w:val="en-US"/>
+            <w:lang w:eastAsia="hr-HR"/>
           </w:rPr>
           <w:tab/>
         </w:r>
@@ -2122,7 +2121,7 @@
             <w:noProof/>
             <w:webHidden/>
           </w:rPr>
-          <w:instrText xml:space="preserve"> PAGEREF _Toc518297713 \h </w:instrText>
+          <w:instrText xml:space="preserve"> PAGEREF _Toc518635399 \h </w:instrText>
         </w:r>
         <w:r>
           <w:rPr>
@@ -2142,7 +2141,7 @@
             <w:noProof/>
             <w:webHidden/>
           </w:rPr>
-          <w:t>16</w:t>
+          <w:t>14</w:t>
         </w:r>
         <w:r>
           <w:rPr>
@@ -2164,10 +2163,10 @@
           <w:rFonts w:asciiTheme="minorHAnsi" w:eastAsiaTheme="minorEastAsia" w:hAnsiTheme="minorHAnsi" w:cstheme="minorBidi"/>
           <w:noProof/>
           <w:sz w:val="22"/>
-          <w:lang w:val="en-US"/>
-        </w:rPr>
-      </w:pPr>
-      <w:hyperlink w:anchor="_Toc518297714" w:history="1">
+          <w:lang w:eastAsia="hr-HR"/>
+        </w:rPr>
+      </w:pPr>
+      <w:hyperlink w:anchor="_Toc518635400" w:history="1">
         <w:r>
           <w:rPr>
             <w:rStyle w:val="Hyperlink"/>
@@ -2180,7 +2179,7 @@
             <w:rFonts w:asciiTheme="minorHAnsi" w:eastAsiaTheme="minorEastAsia" w:hAnsiTheme="minorHAnsi" w:cstheme="minorBidi"/>
             <w:noProof/>
             <w:sz w:val="22"/>
-            <w:lang w:val="en-US"/>
+            <w:lang w:eastAsia="hr-HR"/>
           </w:rPr>
           <w:tab/>
         </w:r>
@@ -2210,7 +2209,7 @@
             <w:noProof/>
             <w:webHidden/>
           </w:rPr>
-          <w:instrText xml:space="preserve"> PAGEREF _Toc518297714 \h </w:instrText>
+          <w:instrText xml:space="preserve"> PAGEREF _Toc518635400 \h </w:instrText>
         </w:r>
         <w:r>
           <w:rPr>
@@ -2230,7 +2229,7 @@
             <w:noProof/>
             <w:webHidden/>
           </w:rPr>
-          <w:t>17</w:t>
+          <w:t>16</w:t>
         </w:r>
         <w:r>
           <w:rPr>
@@ -2252,10 +2251,10 @@
           <w:rFonts w:asciiTheme="minorHAnsi" w:eastAsiaTheme="minorEastAsia" w:hAnsiTheme="minorHAnsi" w:cstheme="minorBidi"/>
           <w:noProof/>
           <w:sz w:val="22"/>
-          <w:lang w:val="en-US"/>
-        </w:rPr>
-      </w:pPr>
-      <w:hyperlink w:anchor="_Toc518297715" w:history="1">
+          <w:lang w:eastAsia="hr-HR"/>
+        </w:rPr>
+      </w:pPr>
+      <w:hyperlink w:anchor="_Toc518635401" w:history="1">
         <w:r>
           <w:rPr>
             <w:rStyle w:val="Hyperlink"/>
@@ -2268,7 +2267,7 @@
             <w:rFonts w:asciiTheme="minorHAnsi" w:eastAsiaTheme="minorEastAsia" w:hAnsiTheme="minorHAnsi" w:cstheme="minorBidi"/>
             <w:noProof/>
             <w:sz w:val="22"/>
-            <w:lang w:val="en-US"/>
+            <w:lang w:eastAsia="hr-HR"/>
           </w:rPr>
           <w:tab/>
         </w:r>
@@ -2298,7 +2297,7 @@
             <w:noProof/>
             <w:webHidden/>
           </w:rPr>
-          <w:instrText xml:space="preserve"> PAGEREF _Toc518297715 \h </w:instrText>
+          <w:instrText xml:space="preserve"> PAGEREF _Toc518635401 \h </w:instrText>
         </w:r>
         <w:r>
           <w:rPr>
@@ -2318,7 +2317,7 @@
             <w:noProof/>
             <w:webHidden/>
           </w:rPr>
-          <w:t>19</w:t>
+          <w:t>17</w:t>
         </w:r>
         <w:r>
           <w:rPr>
@@ -2340,10 +2339,10 @@
           <w:rFonts w:asciiTheme="minorHAnsi" w:eastAsiaTheme="minorEastAsia" w:hAnsiTheme="minorHAnsi" w:cstheme="minorBidi"/>
           <w:noProof/>
           <w:sz w:val="22"/>
-          <w:lang w:val="en-US"/>
-        </w:rPr>
-      </w:pPr>
-      <w:hyperlink w:anchor="_Toc518297716" w:history="1">
+          <w:lang w:eastAsia="hr-HR"/>
+        </w:rPr>
+      </w:pPr>
+      <w:hyperlink w:anchor="_Toc518635402" w:history="1">
         <w:r>
           <w:rPr>
             <w:rStyle w:val="Hyperlink"/>
@@ -2356,7 +2355,7 @@
             <w:rFonts w:asciiTheme="minorHAnsi" w:eastAsiaTheme="minorEastAsia" w:hAnsiTheme="minorHAnsi" w:cstheme="minorBidi"/>
             <w:noProof/>
             <w:sz w:val="22"/>
-            <w:lang w:val="en-US"/>
+            <w:lang w:eastAsia="hr-HR"/>
           </w:rPr>
           <w:tab/>
         </w:r>
@@ -2386,7 +2385,7 @@
             <w:noProof/>
             <w:webHidden/>
           </w:rPr>
-          <w:instrText xml:space="preserve"> PAGEREF _Toc518297716 \h </w:instrText>
+          <w:instrText xml:space="preserve"> PAGEREF _Toc518635402 \h </w:instrText>
         </w:r>
         <w:r>
           <w:rPr>
@@ -2406,7 +2405,7 @@
             <w:noProof/>
             <w:webHidden/>
           </w:rPr>
-          <w:t>19</w:t>
+          <w:t>17</w:t>
         </w:r>
         <w:r>
           <w:rPr>
@@ -2428,10 +2427,10 @@
           <w:rFonts w:asciiTheme="minorHAnsi" w:eastAsiaTheme="minorEastAsia" w:hAnsiTheme="minorHAnsi" w:cstheme="minorBidi"/>
           <w:noProof/>
           <w:sz w:val="22"/>
-          <w:lang w:val="en-US"/>
-        </w:rPr>
-      </w:pPr>
-      <w:hyperlink w:anchor="_Toc518297717" w:history="1">
+          <w:lang w:eastAsia="hr-HR"/>
+        </w:rPr>
+      </w:pPr>
+      <w:hyperlink w:anchor="_Toc518635403" w:history="1">
         <w:r>
           <w:rPr>
             <w:rStyle w:val="Hyperlink"/>
@@ -2444,7 +2443,7 @@
             <w:rFonts w:asciiTheme="minorHAnsi" w:eastAsiaTheme="minorEastAsia" w:hAnsiTheme="minorHAnsi" w:cstheme="minorBidi"/>
             <w:noProof/>
             <w:sz w:val="22"/>
-            <w:lang w:val="en-US"/>
+            <w:lang w:eastAsia="hr-HR"/>
           </w:rPr>
           <w:tab/>
         </w:r>
@@ -2474,7 +2473,7 @@
             <w:noProof/>
             <w:webHidden/>
           </w:rPr>
-          <w:instrText xml:space="preserve"> PAGEREF _Toc518297717 \h </w:instrText>
+          <w:instrText xml:space="preserve"> PAGEREF _Toc518635403 \h </w:instrText>
         </w:r>
         <w:r>
           <w:rPr>
@@ -2494,7 +2493,7 @@
             <w:noProof/>
             <w:webHidden/>
           </w:rPr>
-          <w:t>20</w:t>
+          <w:t>18</w:t>
         </w:r>
         <w:r>
           <w:rPr>
@@ -2516,10 +2515,10 @@
           <w:rFonts w:asciiTheme="minorHAnsi" w:eastAsiaTheme="minorEastAsia" w:hAnsiTheme="minorHAnsi" w:cstheme="minorBidi"/>
           <w:noProof/>
           <w:sz w:val="22"/>
-          <w:lang w:val="en-US"/>
-        </w:rPr>
-      </w:pPr>
-      <w:hyperlink w:anchor="_Toc518297718" w:history="1">
+          <w:lang w:eastAsia="hr-HR"/>
+        </w:rPr>
+      </w:pPr>
+      <w:hyperlink w:anchor="_Toc518635404" w:history="1">
         <w:r>
           <w:rPr>
             <w:rStyle w:val="Hyperlink"/>
@@ -2532,7 +2531,7 @@
             <w:rFonts w:asciiTheme="minorHAnsi" w:eastAsiaTheme="minorEastAsia" w:hAnsiTheme="minorHAnsi" w:cstheme="minorBidi"/>
             <w:noProof/>
             <w:sz w:val="22"/>
-            <w:lang w:val="en-US"/>
+            <w:lang w:eastAsia="hr-HR"/>
           </w:rPr>
           <w:tab/>
         </w:r>
@@ -2562,7 +2561,7 @@
             <w:noProof/>
             <w:webHidden/>
           </w:rPr>
-          <w:instrText xml:space="preserve"> PAGEREF _Toc518297718 \h </w:instrText>
+          <w:instrText xml:space="preserve"> PAGEREF _Toc518635404 \h </w:instrText>
         </w:r>
         <w:r>
           <w:rPr>
@@ -2582,7 +2581,7 @@
             <w:noProof/>
             <w:webHidden/>
           </w:rPr>
-          <w:t>21</w:t>
+          <w:t>18</w:t>
         </w:r>
         <w:r>
           <w:rPr>
@@ -2604,10 +2603,10 @@
           <w:rFonts w:asciiTheme="minorHAnsi" w:eastAsiaTheme="minorEastAsia" w:hAnsiTheme="minorHAnsi" w:cstheme="minorBidi"/>
           <w:noProof/>
           <w:sz w:val="22"/>
-          <w:lang w:val="en-US"/>
-        </w:rPr>
-      </w:pPr>
-      <w:hyperlink w:anchor="_Toc518297719" w:history="1">
+          <w:lang w:eastAsia="hr-HR"/>
+        </w:rPr>
+      </w:pPr>
+      <w:hyperlink w:anchor="_Toc518635405" w:history="1">
         <w:r>
           <w:rPr>
             <w:rStyle w:val="Hyperlink"/>
@@ -2620,7 +2619,7 @@
             <w:rFonts w:asciiTheme="minorHAnsi" w:eastAsiaTheme="minorEastAsia" w:hAnsiTheme="minorHAnsi" w:cstheme="minorBidi"/>
             <w:noProof/>
             <w:sz w:val="22"/>
-            <w:lang w:val="en-US"/>
+            <w:lang w:eastAsia="hr-HR"/>
           </w:rPr>
           <w:tab/>
         </w:r>
@@ -2650,7 +2649,7 @@
             <w:noProof/>
             <w:webHidden/>
           </w:rPr>
-          <w:instrText xml:space="preserve"> PAGEREF _Toc518297719 \h </w:instrText>
+          <w:instrText xml:space="preserve"> PAGEREF _Toc518635405 \h </w:instrText>
         </w:r>
         <w:r>
           <w:rPr>
@@ -2670,7 +2669,7 @@
             <w:noProof/>
             <w:webHidden/>
           </w:rPr>
-          <w:t>21</w:t>
+          <w:t>19</w:t>
         </w:r>
         <w:r>
           <w:rPr>
@@ -2692,10 +2691,10 @@
           <w:rFonts w:asciiTheme="minorHAnsi" w:eastAsiaTheme="minorEastAsia" w:hAnsiTheme="minorHAnsi" w:cstheme="minorBidi"/>
           <w:noProof/>
           <w:sz w:val="22"/>
-          <w:lang w:val="en-US"/>
-        </w:rPr>
-      </w:pPr>
-      <w:hyperlink w:anchor="_Toc518297720" w:history="1">
+          <w:lang w:eastAsia="hr-HR"/>
+        </w:rPr>
+      </w:pPr>
+      <w:hyperlink w:anchor="_Toc518635406" w:history="1">
         <w:r>
           <w:rPr>
             <w:rStyle w:val="Hyperlink"/>
@@ -2708,7 +2707,7 @@
             <w:rFonts w:asciiTheme="minorHAnsi" w:eastAsiaTheme="minorEastAsia" w:hAnsiTheme="minorHAnsi" w:cstheme="minorBidi"/>
             <w:noProof/>
             <w:sz w:val="22"/>
-            <w:lang w:val="en-US"/>
+            <w:lang w:eastAsia="hr-HR"/>
           </w:rPr>
           <w:tab/>
         </w:r>
@@ -2738,7 +2737,7 @@
             <w:noProof/>
             <w:webHidden/>
           </w:rPr>
-          <w:instrText xml:space="preserve"> PAGEREF _Toc518297720 \h </w:instrText>
+          <w:instrText xml:space="preserve"> PAGEREF _Toc518635406 \h </w:instrText>
         </w:r>
         <w:r>
           <w:rPr>
@@ -2758,7 +2757,7 @@
             <w:noProof/>
             <w:webHidden/>
           </w:rPr>
-          <w:t>22</w:t>
+          <w:t>20</w:t>
         </w:r>
         <w:r>
           <w:rPr>
@@ -2780,10 +2779,10 @@
           <w:rFonts w:asciiTheme="minorHAnsi" w:eastAsiaTheme="minorEastAsia" w:hAnsiTheme="minorHAnsi" w:cstheme="minorBidi"/>
           <w:noProof/>
           <w:sz w:val="22"/>
-          <w:lang w:val="en-US"/>
-        </w:rPr>
-      </w:pPr>
-      <w:hyperlink w:anchor="_Toc518297721" w:history="1">
+          <w:lang w:eastAsia="hr-HR"/>
+        </w:rPr>
+      </w:pPr>
+      <w:hyperlink w:anchor="_Toc518635407" w:history="1">
         <w:r>
           <w:rPr>
             <w:rStyle w:val="Hyperlink"/>
@@ -2796,7 +2795,7 @@
             <w:rFonts w:asciiTheme="minorHAnsi" w:eastAsiaTheme="minorEastAsia" w:hAnsiTheme="minorHAnsi" w:cstheme="minorBidi"/>
             <w:noProof/>
             <w:sz w:val="22"/>
-            <w:lang w:val="en-US"/>
+            <w:lang w:eastAsia="hr-HR"/>
           </w:rPr>
           <w:tab/>
         </w:r>
@@ -2805,7 +2804,7 @@
             <w:rStyle w:val="Hyperlink"/>
             <w:noProof/>
           </w:rPr>
-          <w:t>Conditional Split</w:t>
+          <w:t>Upisivanje podataka u tablicu činjenica</w:t>
         </w:r>
         <w:r>
           <w:rPr>
@@ -2826,7 +2825,7 @@
             <w:noProof/>
             <w:webHidden/>
           </w:rPr>
-          <w:instrText xml:space="preserve"> PAGEREF _Toc518297721 \h </w:instrText>
+          <w:instrText xml:space="preserve"> PAGEREF _Toc518635407 \h </w:instrText>
         </w:r>
         <w:r>
           <w:rPr>
@@ -2846,95 +2845,7 @@
             <w:noProof/>
             <w:webHidden/>
           </w:rPr>
-          <w:t>22</w:t>
-        </w:r>
-        <w:r>
-          <w:rPr>
-            <w:noProof/>
-            <w:webHidden/>
-          </w:rPr>
-          <w:fldChar w:fldCharType="end"/>
-        </w:r>
-      </w:hyperlink>
-    </w:p>
-    <w:p>
-      <w:pPr>
-        <w:pStyle w:val="TOC3"/>
-        <w:tabs>
-          <w:tab w:val="left" w:pos="1320"/>
-          <w:tab w:val="right" w:leader="dot" w:pos="9062"/>
-        </w:tabs>
-        <w:rPr>
-          <w:rFonts w:asciiTheme="minorHAnsi" w:eastAsiaTheme="minorEastAsia" w:hAnsiTheme="minorHAnsi" w:cstheme="minorBidi"/>
-          <w:noProof/>
-          <w:sz w:val="22"/>
-          <w:lang w:val="en-US"/>
-        </w:rPr>
-      </w:pPr>
-      <w:hyperlink w:anchor="_Toc518297722" w:history="1">
-        <w:r>
-          <w:rPr>
-            <w:rStyle w:val="Hyperlink"/>
-            <w:noProof/>
-          </w:rPr>
-          <w:t>3.2.5.</w:t>
-        </w:r>
-        <w:r>
-          <w:rPr>
-            <w:rFonts w:asciiTheme="minorHAnsi" w:eastAsiaTheme="minorEastAsia" w:hAnsiTheme="minorHAnsi" w:cstheme="minorBidi"/>
-            <w:noProof/>
-            <w:sz w:val="22"/>
-            <w:lang w:val="en-US"/>
-          </w:rPr>
-          <w:tab/>
-        </w:r>
-        <w:r>
-          <w:rPr>
-            <w:rStyle w:val="Hyperlink"/>
-            <w:noProof/>
-          </w:rPr>
-          <w:t>Upisivanje podataka u tablicu činjenica</w:t>
-        </w:r>
-        <w:r>
-          <w:rPr>
-            <w:noProof/>
-            <w:webHidden/>
-          </w:rPr>
-          <w:tab/>
-        </w:r>
-        <w:r>
-          <w:rPr>
-            <w:noProof/>
-            <w:webHidden/>
-          </w:rPr>
-          <w:fldChar w:fldCharType="begin"/>
-        </w:r>
-        <w:r>
-          <w:rPr>
-            <w:noProof/>
-            <w:webHidden/>
-          </w:rPr>
-          <w:instrText xml:space="preserve"> PAGEREF _Toc518297722 \h </w:instrText>
-        </w:r>
-        <w:r>
-          <w:rPr>
-            <w:noProof/>
-            <w:webHidden/>
-          </w:rPr>
-        </w:r>
-        <w:r>
-          <w:rPr>
-            <w:noProof/>
-            <w:webHidden/>
-          </w:rPr>
-          <w:fldChar w:fldCharType="separate"/>
-        </w:r>
-        <w:r>
-          <w:rPr>
-            <w:noProof/>
-            <w:webHidden/>
-          </w:rPr>
-          <w:t>23</w:t>
+          <w:t>21</w:t>
         </w:r>
         <w:r>
           <w:rPr>
@@ -2956,10 +2867,10 @@
           <w:rFonts w:asciiTheme="minorHAnsi" w:eastAsiaTheme="minorEastAsia" w:hAnsiTheme="minorHAnsi" w:cstheme="minorBidi"/>
           <w:noProof/>
           <w:sz w:val="22"/>
-          <w:lang w:val="en-US"/>
-        </w:rPr>
-      </w:pPr>
-      <w:hyperlink w:anchor="_Toc518297723" w:history="1">
+          <w:lang w:eastAsia="hr-HR"/>
+        </w:rPr>
+      </w:pPr>
+      <w:hyperlink w:anchor="_Toc518635408" w:history="1">
         <w:r>
           <w:rPr>
             <w:rStyle w:val="Hyperlink"/>
@@ -2972,7 +2883,7 @@
             <w:rFonts w:asciiTheme="minorHAnsi" w:eastAsiaTheme="minorEastAsia" w:hAnsiTheme="minorHAnsi" w:cstheme="minorBidi"/>
             <w:noProof/>
             <w:sz w:val="22"/>
-            <w:lang w:val="en-US"/>
+            <w:lang w:eastAsia="hr-HR"/>
           </w:rPr>
           <w:tab/>
         </w:r>
@@ -3002,7 +2913,7 @@
             <w:noProof/>
             <w:webHidden/>
           </w:rPr>
-          <w:instrText xml:space="preserve"> PAGEREF _Toc518297723 \h </w:instrText>
+          <w:instrText xml:space="preserve"> PAGEREF _Toc518635408 \h </w:instrText>
         </w:r>
         <w:r>
           <w:rPr>
@@ -3022,7 +2933,7 @@
             <w:noProof/>
             <w:webHidden/>
           </w:rPr>
-          <w:t>24</w:t>
+          <w:t>22</w:t>
         </w:r>
         <w:r>
           <w:rPr>
@@ -3044,10 +2955,10 @@
           <w:rFonts w:asciiTheme="minorHAnsi" w:eastAsiaTheme="minorEastAsia" w:hAnsiTheme="minorHAnsi" w:cstheme="minorBidi"/>
           <w:noProof/>
           <w:sz w:val="22"/>
-          <w:lang w:val="en-US"/>
-        </w:rPr>
-      </w:pPr>
-      <w:hyperlink w:anchor="_Toc518297724" w:history="1">
+          <w:lang w:eastAsia="hr-HR"/>
+        </w:rPr>
+      </w:pPr>
+      <w:hyperlink w:anchor="_Toc518635409" w:history="1">
         <w:r>
           <w:rPr>
             <w:rStyle w:val="Hyperlink"/>
@@ -3060,7 +2971,7 @@
             <w:rFonts w:asciiTheme="minorHAnsi" w:eastAsiaTheme="minorEastAsia" w:hAnsiTheme="minorHAnsi" w:cstheme="minorBidi"/>
             <w:noProof/>
             <w:sz w:val="22"/>
-            <w:lang w:val="en-US"/>
+            <w:lang w:eastAsia="hr-HR"/>
           </w:rPr>
           <w:tab/>
         </w:r>
@@ -3090,7 +3001,7 @@
             <w:noProof/>
             <w:webHidden/>
           </w:rPr>
-          <w:instrText xml:space="preserve"> PAGEREF _Toc518297724 \h </w:instrText>
+          <w:instrText xml:space="preserve"> PAGEREF _Toc518635409 \h </w:instrText>
         </w:r>
         <w:r>
           <w:rPr>
@@ -3110,7 +3021,7 @@
             <w:noProof/>
             <w:webHidden/>
           </w:rPr>
-          <w:t>34</w:t>
+          <w:t>31</w:t>
         </w:r>
         <w:r>
           <w:rPr>
@@ -3157,7 +3068,7 @@
         <w:lastRenderedPageBreak/>
         <w:br w:type="page"/>
       </w:r>
-      <w:bookmarkStart w:id="2" w:name="_Toc518297693"/>
+      <w:bookmarkStart w:id="2" w:name="_Toc518635379"/>
       <w:r>
         <w:lastRenderedPageBreak/>
         <w:t>UVOD</w:t>
@@ -3199,7 +3110,7 @@
       <w:r>
         <w:br w:type="page"/>
       </w:r>
-      <w:bookmarkStart w:id="4" w:name="_Toc518297694"/>
+      <w:bookmarkStart w:id="4" w:name="_Toc518635380"/>
       <w:r>
         <w:lastRenderedPageBreak/>
         <w:t>Transakcijska baza podataka</w:t>
@@ -3479,7 +3390,7 @@
         <w:pStyle w:val="Heading2"/>
       </w:pPr>
       <w:bookmarkStart w:id="6" w:name="_Toc455063672"/>
-      <w:bookmarkStart w:id="7" w:name="_Toc518297695"/>
+      <w:bookmarkStart w:id="7" w:name="_Toc518635381"/>
       <w:r>
         <w:lastRenderedPageBreak/>
         <w:t xml:space="preserve">Entitet </w:t>
@@ -3654,7 +3565,7 @@
         <w:pStyle w:val="Heading2"/>
       </w:pPr>
       <w:bookmarkStart w:id="9" w:name="_Toc455063673"/>
-      <w:bookmarkStart w:id="10" w:name="_Toc518297696"/>
+      <w:bookmarkStart w:id="10" w:name="_Toc518635382"/>
       <w:r>
         <w:t xml:space="preserve">Entitet </w:t>
       </w:r>
@@ -3827,7 +3738,7 @@
         <w:pStyle w:val="Heading2"/>
       </w:pPr>
       <w:bookmarkStart w:id="12" w:name="_Toc455063674"/>
-      <w:bookmarkStart w:id="13" w:name="_Toc518297697"/>
+      <w:bookmarkStart w:id="13" w:name="_Toc518635383"/>
       <w:r>
         <w:lastRenderedPageBreak/>
         <w:t xml:space="preserve">Entitet </w:t>
@@ -4001,7 +3912,7 @@
       <w:pPr>
         <w:pStyle w:val="Heading2"/>
       </w:pPr>
-      <w:bookmarkStart w:id="15" w:name="_Toc518297698"/>
+      <w:bookmarkStart w:id="15" w:name="_Toc518635384"/>
       <w:r>
         <w:t>Entitet Apartment</w:t>
       </w:r>
@@ -4173,7 +4084,7 @@
       <w:pPr>
         <w:pStyle w:val="Heading2"/>
       </w:pPr>
-      <w:bookmarkStart w:id="17" w:name="_Toc518297699"/>
+      <w:bookmarkStart w:id="17" w:name="_Toc518635385"/>
       <w:r>
         <w:lastRenderedPageBreak/>
         <w:t>Entitet Room</w:t>
@@ -4349,7 +4260,7 @@
       <w:pPr>
         <w:pStyle w:val="Heading2"/>
       </w:pPr>
-      <w:bookmarkStart w:id="19" w:name="_Toc518297700"/>
+      <w:bookmarkStart w:id="19" w:name="_Toc518635386"/>
       <w:r>
         <w:t>Entitet Visit</w:t>
       </w:r>
@@ -4521,7 +4432,7 @@
       <w:pPr>
         <w:pStyle w:val="Heading2"/>
       </w:pPr>
-      <w:bookmarkStart w:id="21" w:name="_Toc518297701"/>
+      <w:bookmarkStart w:id="21" w:name="_Toc518635387"/>
       <w:r>
         <w:t>Entitet VisitPeriod</w:t>
       </w:r>
@@ -4685,7 +4596,7 @@
       <w:pPr>
         <w:pStyle w:val="Heading2"/>
       </w:pPr>
-      <w:bookmarkStart w:id="23" w:name="_Toc518297702"/>
+      <w:bookmarkStart w:id="23" w:name="_Toc518635388"/>
       <w:r>
         <w:t>Entitet Receipt</w:t>
       </w:r>
@@ -4858,7 +4769,7 @@
       <w:pPr>
         <w:pStyle w:val="Heading2"/>
       </w:pPr>
-      <w:bookmarkStart w:id="25" w:name="_Toc518297703"/>
+      <w:bookmarkStart w:id="25" w:name="_Toc518635389"/>
       <w:r>
         <w:t>Entitet PaymentDate</w:t>
       </w:r>
@@ -5046,7 +4957,7 @@
         <w:pStyle w:val="Heading1"/>
       </w:pPr>
       <w:bookmarkStart w:id="27" w:name="_Toc455063680"/>
-      <w:bookmarkStart w:id="28" w:name="_Toc518297704"/>
+      <w:bookmarkStart w:id="28" w:name="_Toc518635390"/>
       <w:r>
         <w:lastRenderedPageBreak/>
         <w:t>Skladište podataka</w:t>
@@ -5059,7 +4970,7 @@
         <w:pStyle w:val="Heading2"/>
       </w:pPr>
       <w:bookmarkStart w:id="29" w:name="_Toc455063681"/>
-      <w:bookmarkStart w:id="30" w:name="_Toc518297705"/>
+      <w:bookmarkStart w:id="30" w:name="_Toc518635391"/>
       <w:r>
         <w:t>Osnovne informacije o skladištima podataka</w:t>
       </w:r>
@@ -5095,7 +5006,7 @@
         <w:pStyle w:val="Heading2"/>
       </w:pPr>
       <w:bookmarkStart w:id="31" w:name="_Toc455063682"/>
-      <w:bookmarkStart w:id="32" w:name="_Toc518297706"/>
+      <w:bookmarkStart w:id="32" w:name="_Toc518635392"/>
       <w:r>
         <w:t xml:space="preserve">Skladište podataka za </w:t>
       </w:r>
@@ -5324,7 +5235,7 @@
         <w:pStyle w:val="Heading3"/>
       </w:pPr>
       <w:bookmarkStart w:id="34" w:name="_Toc455063683"/>
-      <w:bookmarkStart w:id="35" w:name="_Toc518297707"/>
+      <w:bookmarkStart w:id="35" w:name="_Toc518635393"/>
       <w:r>
         <w:t xml:space="preserve">Dimenzija </w:t>
       </w:r>
@@ -5500,7 +5411,7 @@
         <w:pStyle w:val="Heading3"/>
       </w:pPr>
       <w:bookmarkStart w:id="37" w:name="_Toc455063684"/>
-      <w:bookmarkStart w:id="38" w:name="_Toc518297708"/>
+      <w:bookmarkStart w:id="38" w:name="_Toc518635394"/>
       <w:r>
         <w:t xml:space="preserve">Dimenzija </w:t>
       </w:r>
@@ -5675,7 +5586,7 @@
         <w:pStyle w:val="Heading3"/>
       </w:pPr>
       <w:bookmarkStart w:id="40" w:name="_Toc455063685"/>
-      <w:bookmarkStart w:id="41" w:name="_Toc518297709"/>
+      <w:bookmarkStart w:id="41" w:name="_Toc518635395"/>
       <w:r>
         <w:t xml:space="preserve">Dimenzija </w:t>
       </w:r>
@@ -5848,7 +5759,7 @@
       <w:pPr>
         <w:pStyle w:val="Heading3"/>
       </w:pPr>
-      <w:bookmarkStart w:id="43" w:name="_Toc518297710"/>
+      <w:bookmarkStart w:id="43" w:name="_Toc518635396"/>
       <w:r>
         <w:t>Dimenzija VisitPeriod</w:t>
       </w:r>
@@ -6041,7 +5952,7 @@
         <w:pStyle w:val="Heading1"/>
       </w:pPr>
       <w:bookmarkStart w:id="45" w:name="_Toc455063687"/>
-      <w:bookmarkStart w:id="46" w:name="_Toc518297711"/>
+      <w:bookmarkStart w:id="46" w:name="_Toc518635397"/>
       <w:r>
         <w:lastRenderedPageBreak/>
         <w:t>Prebacivanje podataka iz transakcijske baze u skladište podataka</w:t>
@@ -6189,7 +6100,7 @@
         <w:pStyle w:val="Heading2"/>
       </w:pPr>
       <w:bookmarkStart w:id="47" w:name="_Toc455063688"/>
-      <w:bookmarkStart w:id="48" w:name="_Toc518297712"/>
+      <w:bookmarkStart w:id="48" w:name="_Toc518635398"/>
       <w:r>
         <w:t>Prebacivanje podataka u dimenzije</w:t>
       </w:r>
@@ -6375,7 +6286,7 @@
         <w:pStyle w:val="Heading3"/>
       </w:pPr>
       <w:bookmarkStart w:id="49" w:name="_Toc455063689"/>
-      <w:bookmarkStart w:id="50" w:name="_Toc518297713"/>
+      <w:bookmarkStart w:id="50" w:name="_Toc518635399"/>
       <w:r>
         <w:t>Odabir tablice u transakcijskoj bazi podataka</w:t>
       </w:r>
@@ -6599,7 +6510,7 @@
         <w:pStyle w:val="Heading3"/>
       </w:pPr>
       <w:bookmarkStart w:id="51" w:name="_Toc455063690"/>
-      <w:bookmarkStart w:id="52" w:name="_Toc518297714"/>
+      <w:bookmarkStart w:id="52" w:name="_Toc518635400"/>
       <w:r>
         <w:lastRenderedPageBreak/>
         <w:t>Lookup</w:t>
@@ -6822,7 +6733,7 @@
         <w:pStyle w:val="Heading3"/>
       </w:pPr>
       <w:bookmarkStart w:id="53" w:name="_Toc455063691"/>
-      <w:bookmarkStart w:id="54" w:name="_Toc518297715"/>
+      <w:bookmarkStart w:id="54" w:name="_Toc518635401"/>
       <w:r>
         <w:lastRenderedPageBreak/>
         <w:t>Conditional Split</w:t>
@@ -6961,7 +6872,7 @@
         <w:pStyle w:val="Heading3"/>
       </w:pPr>
       <w:bookmarkStart w:id="55" w:name="_Toc455063692"/>
-      <w:bookmarkStart w:id="56" w:name="_Toc518297716"/>
+      <w:bookmarkStart w:id="56" w:name="_Toc518635402"/>
       <w:r>
         <w:t>Odabir dimenzije u skladištu u koju se prebacuju podaci</w:t>
       </w:r>
@@ -7089,7 +7000,7 @@
         <w:pStyle w:val="Heading2"/>
       </w:pPr>
       <w:bookmarkStart w:id="57" w:name="_Toc455063693"/>
-      <w:bookmarkStart w:id="58" w:name="_Toc518297717"/>
+      <w:bookmarkStart w:id="58" w:name="_Toc518635403"/>
       <w:r>
         <w:t>Popunjavanje tablice činjenica u skladištu podataka</w:t>
       </w:r>
@@ -7283,7 +7194,7 @@
         <w:pStyle w:val="Heading3"/>
       </w:pPr>
       <w:bookmarkStart w:id="59" w:name="_Toc455063694"/>
-      <w:bookmarkStart w:id="60" w:name="_Toc518297718"/>
+      <w:bookmarkStart w:id="60" w:name="_Toc518635404"/>
       <w:r>
         <w:t>Izbor tablica i atributa koji sudjeluju u punjenju tablice činjenica</w:t>
       </w:r>
@@ -7404,7 +7315,7 @@
         <w:pStyle w:val="Heading3"/>
       </w:pPr>
       <w:bookmarkStart w:id="61" w:name="_Toc455063695"/>
-      <w:bookmarkStart w:id="62" w:name="_Toc518297719"/>
+      <w:bookmarkStart w:id="62" w:name="_Toc518635405"/>
       <w:r>
         <w:t>Lookup</w:t>
       </w:r>
@@ -7538,7 +7449,7 @@
         <w:pStyle w:val="Heading3"/>
       </w:pPr>
       <w:bookmarkStart w:id="64" w:name="_Toc455063696"/>
-      <w:bookmarkStart w:id="65" w:name="_Toc518297720"/>
+      <w:bookmarkStart w:id="65" w:name="_Toc518635406"/>
       <w:r>
         <w:lastRenderedPageBreak/>
         <w:t>Left Join</w:t>
@@ -7662,7 +7573,7 @@
         <w:pStyle w:val="Heading3"/>
       </w:pPr>
       <w:bookmarkStart w:id="66" w:name="_Toc455063698"/>
-      <w:bookmarkStart w:id="67" w:name="_Toc518297722"/>
+      <w:bookmarkStart w:id="67" w:name="_Toc518635407"/>
       <w:r>
         <w:lastRenderedPageBreak/>
         <w:t>Upisivanje podataka u tablicu činjenica</w:t>
@@ -7698,7 +7609,7 @@
         <w:pStyle w:val="Heading1"/>
       </w:pPr>
       <w:bookmarkStart w:id="68" w:name="_Toc455063699"/>
-      <w:bookmarkStart w:id="69" w:name="_Toc518297723"/>
+      <w:bookmarkStart w:id="69" w:name="_Toc518635408"/>
       <w:r>
         <w:lastRenderedPageBreak/>
         <w:t>Izrada kocke</w:t>
@@ -9692,7 +9603,7 @@
         <w:pStyle w:val="Heading1"/>
       </w:pPr>
       <w:bookmarkStart w:id="70" w:name="_Toc455063701"/>
-      <w:bookmarkStart w:id="71" w:name="_Toc518297724"/>
+      <w:bookmarkStart w:id="71" w:name="_Toc518635409"/>
       <w:r>
         <w:lastRenderedPageBreak/>
         <w:t>Zaključak</w:t>
@@ -12344,7 +12255,7 @@
   <a:extraClrSchemeLst/>
   <a:extLst>
     <a:ext uri="{05A4C25C-085E-4340-85A3-A5531E510DB2}">
-      <thm15:themeFamily xmlns:thm15="http://schemas.microsoft.com/office/thememl/2012/main" xmlns="" name="Office Theme" id="{62F939B6-93AF-4DB8-9C6B-D6C7DFDC589F}" vid="{4A3C46E8-61CC-4603-A589-7422A47A8E4A}"/>
+      <thm15:themeFamily xmlns="" xmlns:thm15="http://schemas.microsoft.com/office/thememl/2012/main" name="Office Theme" id="{62F939B6-93AF-4DB8-9C6B-D6C7DFDC589F}" vid="{4A3C46E8-61CC-4603-A589-7422A47A8E4A}"/>
     </a:ext>
   </a:extLst>
 </a:theme>

</xml_diff>